<commit_message>
changed ycto report, added common report.docx
</commit_message>
<xml_diff>
--- a/yocto/report yocto.docx
+++ b/yocto/report yocto.docx
@@ -144,8 +144,6 @@
         </w:rPr>
         <w:t>»</w:t>
       </w:r>
-      <w:bookmarkStart w:id="0" w:name="_GoBack"/>
-      <w:bookmarkEnd w:id="0"/>
     </w:p>
     <w:p>
       <w:pPr>
@@ -206,7 +204,10 @@
         <w:t>Преподаватель ______________ Душутина Е.В.</w:t>
       </w:r>
     </w:p>
-    <w:p/>
+    <w:p>
+      <w:bookmarkStart w:id="0" w:name="_GoBack"/>
+      <w:bookmarkEnd w:id="0"/>
+    </w:p>
     <w:p/>
     <w:p/>
     <w:p/>
@@ -1149,6 +1150,7 @@
           <w:id w:val="-184911331"/>
           <w:citation/>
         </w:sdtPr>
+        <w:sdtEndPr/>
         <w:sdtContent>
           <w:r>
             <w:rPr>
@@ -2310,6 +2312,7 @@
           <w:id w:val="-484931724"/>
           <w:citation/>
         </w:sdtPr>
+        <w:sdtEndPr/>
         <w:sdtContent>
           <w:r>
             <w:fldChar w:fldCharType="begin"/>
@@ -3507,6 +3510,7 @@
           <w:id w:val="128992390"/>
           <w:citation/>
         </w:sdtPr>
+        <w:sdtEndPr/>
         <w:sdtContent>
           <w:r>
             <w:fldChar w:fldCharType="begin"/>
@@ -4085,10 +4089,16 @@
         <w:fldChar w:fldCharType="end"/>
       </w:r>
       <w:r>
-        <w:rPr>
-          <w:lang w:val="en-US"/>
-        </w:rPr>
-        <w:t xml:space="preserve">. Toaster. </w:t>
+        <w:t xml:space="preserve">. </w:t>
+      </w:r>
+      <w:r>
+        <w:rPr>
+          <w:lang w:val="en-US"/>
+        </w:rPr>
+        <w:t>Toaster</w:t>
+      </w:r>
+      <w:r>
+        <w:t xml:space="preserve">. </w:t>
       </w:r>
       <w:r>
         <w:t>Доступные слои.</w:t>
@@ -4398,9 +4408,6 @@
       <w:pPr>
         <w:pStyle w:val="a8"/>
         <w:jc w:val="center"/>
-        <w:rPr>
-          <w:lang w:val="en-US"/>
-        </w:rPr>
       </w:pPr>
       <w:r>
         <w:t xml:space="preserve">Рисунок </w:t>
@@ -4424,10 +4431,16 @@
         <w:fldChar w:fldCharType="end"/>
       </w:r>
       <w:r>
-        <w:rPr>
-          <w:lang w:val="en-US"/>
-        </w:rPr>
-        <w:t xml:space="preserve">. Toaster. </w:t>
+        <w:t xml:space="preserve">. </w:t>
+      </w:r>
+      <w:r>
+        <w:rPr>
+          <w:lang w:val="en-US"/>
+        </w:rPr>
+        <w:t>Toaster</w:t>
+      </w:r>
+      <w:r>
+        <w:t xml:space="preserve">. </w:t>
       </w:r>
       <w:r>
         <w:t xml:space="preserve">Настройки </w:t>
@@ -4638,11 +4651,6 @@
       </w:r>
     </w:p>
     <w:p>
-      <w:pPr>
-        <w:rPr>
-          <w:lang w:val="en-US"/>
-        </w:rPr>
-      </w:pPr>
       <w:r>
         <w:t xml:space="preserve">Будучи проектом совместного сотрудничества (иногда такие проекты называются "зонтичными"), </w:t>
       </w:r>
@@ -4701,18 +4709,17 @@
     <w:bookmarkStart w:id="7" w:name="_Toc445786936" w:displacedByCustomXml="next"/>
     <w:sdt>
       <w:sdtPr>
+        <w:rPr>
+          <w:sz w:val="22"/>
+          <w:szCs w:val="22"/>
+        </w:rPr>
         <w:id w:val="2140916501"/>
         <w:docPartObj>
           <w:docPartGallery w:val="Bibliographies"/>
           <w:docPartUnique/>
         </w:docPartObj>
       </w:sdtPr>
-      <w:sdtEndPr>
-        <w:rPr>
-          <w:sz w:val="22"/>
-          <w:szCs w:val="22"/>
-        </w:rPr>
-      </w:sdtEndPr>
+      <w:sdtEndPr/>
       <w:sdtContent>
         <w:p>
           <w:pPr>
@@ -4727,6 +4734,7 @@
             <w:id w:val="111145805"/>
             <w:bibliography/>
           </w:sdtPr>
+          <w:sdtEndPr/>
           <w:sdtContent>
             <w:p>
               <w:pPr>
@@ -4757,12 +4765,45 @@
                   <w:noProof/>
                   <w:lang w:val="en-US"/>
                 </w:rPr>
-                <w:t>Toaster User Manual</w:t>
+                <w:t>Toaster</w:t>
+              </w:r>
+              <w:r>
+                <w:rPr>
+                  <w:i/>
+                  <w:iCs/>
+                  <w:noProof/>
+                </w:rPr>
+                <w:t xml:space="preserve"> </w:t>
+              </w:r>
+              <w:r>
+                <w:rPr>
+                  <w:i/>
+                  <w:iCs/>
+                  <w:noProof/>
+                  <w:lang w:val="en-US"/>
+                </w:rPr>
+                <w:t>User</w:t>
+              </w:r>
+              <w:r>
+                <w:rPr>
+                  <w:i/>
+                  <w:iCs/>
+                  <w:noProof/>
+                </w:rPr>
+                <w:t xml:space="preserve"> </w:t>
+              </w:r>
+              <w:r>
+                <w:rPr>
+                  <w:i/>
+                  <w:iCs/>
+                  <w:noProof/>
+                  <w:lang w:val="en-US"/>
+                </w:rPr>
+                <w:t>Manual</w:t>
               </w:r>
               <w:r>
                 <w:rPr>
                   <w:noProof/>
-                  <w:lang w:val="en-US"/>
                 </w:rPr>
                 <w:t>. (</w:t>
               </w:r>
@@ -4775,7 +4816,6 @@
               <w:r>
                 <w:rPr>
                   <w:noProof/>
-                  <w:lang w:val="en-US"/>
                 </w:rPr>
                 <w:t xml:space="preserve"> 2015 </w:t>
               </w:r>
@@ -4788,7 +4828,6 @@
               <w:r>
                 <w:rPr>
                   <w:noProof/>
-                  <w:lang w:val="en-US"/>
                 </w:rPr>
                 <w:t xml:space="preserve">.). </w:t>
               </w:r>
@@ -4892,48 +4931,7 @@
         </w:sdt>
       </w:sdtContent>
     </w:sdt>
-    <w:p>
-      <w:r>
-        <w:br w:type="page"/>
-      </w:r>
-    </w:p>
-    <w:p/>
-    <w:p>
-      <w:pPr>
-        <w:pStyle w:val="1"/>
-      </w:pPr>
-      <w:r>
-        <w:t>Список литературы</w:t>
-      </w:r>
-      <w:bookmarkEnd w:id="7"/>
-    </w:p>
-    <w:p>
-      <w:r>
-        <w:t>1.</w:t>
-      </w:r>
-      <w:r>
-        <w:tab/>
-        <w:t>http://www.yoctoproject.org/docs/current/yocto-project-qs/yocto-project-qs.html</w:t>
-      </w:r>
-    </w:p>
-    <w:p>
-      <w:r>
-        <w:t>2.</w:t>
-      </w:r>
-      <w:r>
-        <w:tab/>
-        <w:t>http://rus-linux.net/MyLDP/BOOKS/Architecture-Open-Source-Applications/Vol-2/yocto-01.html</w:t>
-      </w:r>
-    </w:p>
-    <w:p>
-      <w:r>
-        <w:t>3.</w:t>
-      </w:r>
-      <w:r>
-        <w:tab/>
-        <w:t>http://www.ibm.com/developerworks/ru/library/l-yocto-linux/</w:t>
-      </w:r>
-    </w:p>
+    <w:bookmarkEnd w:id="7" w:displacedByCustomXml="prev"/>
     <w:sectPr>
       <w:pgSz w:w="11909" w:h="16834"/>
       <w:pgMar w:top="1440" w:right="1440" w:bottom="1440" w:left="1440" w:header="720" w:footer="720" w:gutter="0"/>
@@ -10821,6 +10819,7 @@
   <w:style w:type="character" w:default="1" w:styleId="a0">
     <w:name w:val="Default Paragraph Font"/>
     <w:uiPriority w:val="1"/>
+    <w:semiHidden/>
     <w:unhideWhenUsed/>
   </w:style>
   <w:style w:type="table" w:default="1" w:styleId="a1">
@@ -11523,7 +11522,7 @@
 </file>
 
 <file path=customXml/itemProps1.xml><?xml version="1.0" encoding="utf-8"?>
-<ds:datastoreItem xmlns:ds="http://schemas.openxmlformats.org/officeDocument/2006/customXml" ds:itemID="{57823AE9-86BB-43F9-B5D6-C1E57262E175}">
+<ds:datastoreItem xmlns:ds="http://schemas.openxmlformats.org/officeDocument/2006/customXml" ds:itemID="{48486F19-A2C6-4954-BCFA-ED5944C6913A}">
   <ds:schemaRefs>
     <ds:schemaRef ds:uri="http://schemas.openxmlformats.org/officeDocument/2006/bibliography"/>
   </ds:schemaRefs>

</xml_diff>